<commit_message>
updated Group merge Case Report
</commit_message>
<xml_diff>
--- a/JonAra-files/IT Technologies-groupmerged.docx
+++ b/JonAra-files/IT Technologies-groupmerged.docx
@@ -904,23 +904,7 @@
         <w:jc w:val="center"/>
       </w:pPr>
       <w:r>
-        <w:t xml:space="preserve">Autonomous vehicles will have a huge impact on everyone’s life as </w:t>
-      </w:r>
-      <w:proofErr w:type="gramStart"/>
-      <w:r>
-        <w:t>its</w:t>
-      </w:r>
-      <w:proofErr w:type="gramEnd"/>
-      <w:r>
-        <w:t xml:space="preserve"> used by everyone to some capacity. Parents use their cars to get to work and drop their children at school, taxi services take people from one point to another and buses and trains transport large groups of people to designated locations. If we assume that in the next few </w:t>
-      </w:r>
-      <w:proofErr w:type="gramStart"/>
-      <w:r>
-        <w:t>years</w:t>
-      </w:r>
-      <w:proofErr w:type="gramEnd"/>
-      <w:r>
-        <w:t xml:space="preserve"> we do attain true autonomy in vehicles it will mean a variety of changes for people’s lifestyles, depending on how the use of autonomous vehicles are implemented into society.</w:t>
+        <w:t>Autonomous vehicles will have a huge impact on everyone’s life as its used by everyone to some capacity. Parents use their cars to get to work and drop their children at school, taxi services take people from one point to another and buses and trains transport large groups of people to designated locations. If we assume that in the next few years we do attain true autonomy in vehicles it will mean a variety of changes for people’s lifestyles, depending on how the use of autonomous vehicles are implemented into society.</w:t>
       </w:r>
     </w:p>
     <w:p>
@@ -1074,26 +1058,57 @@
     <w:p>
       <w:pPr>
         <w:jc w:val="center"/>
-        <w:rPr>
-          <w:b/>
-        </w:rPr>
-      </w:pPr>
-      <w:r>
-        <w:rPr>
-          <w:b/>
-        </w:rPr>
-        <w:t>Jon:</w:t>
-      </w:r>
-    </w:p>
-    <w:p>
-      <w:pPr>
-        <w:jc w:val="right"/>
-        <w:rPr>
-          <w:rFonts w:cstheme="minorHAnsi"/>
-          <w:b/>
-          <w:color w:val="333334"/>
-          <w:sz w:val="20"/>
-          <w:szCs w:val="20"/>
+      </w:pPr>
+    </w:p>
+    <w:p>
+      <w:pPr>
+        <w:jc w:val="center"/>
+      </w:pPr>
+    </w:p>
+    <w:p>
+      <w:pPr>
+        <w:jc w:val="center"/>
+      </w:pPr>
+    </w:p>
+    <w:p>
+      <w:pPr>
+        <w:jc w:val="center"/>
+      </w:pPr>
+    </w:p>
+    <w:p>
+      <w:pPr>
+        <w:jc w:val="center"/>
+      </w:pPr>
+    </w:p>
+    <w:p>
+      <w:pPr>
+        <w:jc w:val="center"/>
+      </w:pPr>
+    </w:p>
+    <w:p>
+      <w:pPr>
+        <w:jc w:val="center"/>
+      </w:pPr>
+    </w:p>
+    <w:p>
+      <w:pPr>
+        <w:jc w:val="center"/>
+      </w:pPr>
+    </w:p>
+    <w:p>
+      <w:pPr>
+        <w:spacing w:after="0" w:line="240" w:lineRule="auto"/>
+      </w:pPr>
+      <w:r>
+        <w:lastRenderedPageBreak/>
+        <w:t xml:space="preserve">I.T Technology </w:t>
+      </w:r>
+    </w:p>
+    <w:p>
+      <w:pPr>
+        <w:spacing w:after="0" w:line="240" w:lineRule="auto"/>
+        <w:rPr>
+          <w:b/>
         </w:rPr>
       </w:pPr>
       <w:r>
@@ -1104,15 +1119,15 @@
           <w:szCs w:val="20"/>
         </w:rPr>
         <w:drawing>
-          <wp:anchor distT="0" distB="0" distL="114300" distR="114300" simplePos="0" relativeHeight="251659264" behindDoc="0" locked="0" layoutInCell="1" allowOverlap="1" wp14:anchorId="2B3CAF95" wp14:editId="5228A04C">
+          <wp:anchor distT="0" distB="0" distL="114300" distR="114300" simplePos="0" relativeHeight="251659264" behindDoc="0" locked="0" layoutInCell="1" allowOverlap="1" wp14:anchorId="2B3CAF95" wp14:editId="07C1B16B">
             <wp:simplePos x="0" y="0"/>
             <wp:positionH relativeFrom="column">
-              <wp:posOffset>5622780</wp:posOffset>
+              <wp:posOffset>4774565</wp:posOffset>
             </wp:positionH>
             <wp:positionV relativeFrom="paragraph">
-              <wp:posOffset>-72102</wp:posOffset>
+              <wp:posOffset>137160</wp:posOffset>
             </wp:positionV>
-            <wp:extent cx="638355" cy="939800"/>
+            <wp:extent cx="638175" cy="939800"/>
             <wp:effectExtent l="0" t="0" r="9525" b="0"/>
             <wp:wrapNone/>
             <wp:docPr id="1" name="Picture 1">
@@ -1145,7 +1160,7 @@
                   <pic:spPr>
                     <a:xfrm>
                       <a:off x="0" y="0"/>
-                      <a:ext cx="640674" cy="943214"/>
+                      <a:ext cx="638175" cy="939800"/>
                     </a:xfrm>
                     <a:prstGeom prst="rect">
                       <a:avLst/>
@@ -1163,6 +1178,65 @@
           </wp:anchor>
         </w:drawing>
       </w:r>
+      <w:r>
+        <w:t>Case</w:t>
+      </w:r>
+      <w:r>
+        <w:t xml:space="preserve"> study</w:t>
+      </w:r>
+      <w:r>
+        <w:t xml:space="preserve"> </w:t>
+      </w:r>
+      <w:r>
+        <w:t>r</w:t>
+      </w:r>
+      <w:r>
+        <w:t>eport by:</w:t>
+      </w:r>
+      <w:r>
+        <w:rPr>
+          <w:b/>
+        </w:rPr>
+        <w:t xml:space="preserve"> </w:t>
+      </w:r>
+    </w:p>
+    <w:p>
+      <w:pPr>
+        <w:spacing w:after="0" w:line="240" w:lineRule="auto"/>
+        <w:rPr>
+          <w:b/>
+        </w:rPr>
+      </w:pPr>
+      <w:r>
+        <w:rPr>
+          <w:b/>
+        </w:rPr>
+        <w:t>Jon</w:t>
+      </w:r>
+      <w:r>
+        <w:rPr>
+          <w:b/>
+        </w:rPr>
+        <w:t xml:space="preserve"> Aragones</w:t>
+      </w:r>
+      <w:r>
+        <w:rPr>
+          <w:b/>
+        </w:rPr>
+        <w:t xml:space="preserve"> – S3788425</w:t>
+      </w:r>
+    </w:p>
+    <w:p>
+      <w:pPr>
+        <w:jc w:val="right"/>
+        <w:rPr>
+          <w:rFonts w:cstheme="minorHAnsi"/>
+          <w:b/>
+          <w:color w:val="333334"/>
+          <w:sz w:val="20"/>
+          <w:szCs w:val="20"/>
+        </w:rPr>
+      </w:pPr>
     </w:p>
     <w:p>
       <w:pPr>
@@ -1640,7 +1714,6 @@
           <w:sz w:val="20"/>
           <w:szCs w:val="20"/>
         </w:rPr>
-        <w:lastRenderedPageBreak/>
         <w:t xml:space="preserve">What is the state of the art of this new technology? </w:t>
       </w:r>
     </w:p>
@@ -1777,27 +1850,7 @@
           <w:sz w:val="20"/>
           <w:szCs w:val="20"/>
         </w:rPr>
-        <w:t xml:space="preserve">The current state of research seems to be only a few steps away from it if you have a closer look at </w:t>
-      </w:r>
-      <w:proofErr w:type="gramStart"/>
-      <w:r>
-        <w:rPr>
-          <w:rFonts w:cstheme="minorHAnsi"/>
-          <w:color w:val="333334"/>
-          <w:sz w:val="20"/>
-          <w:szCs w:val="20"/>
-        </w:rPr>
-        <w:t>state of the art</w:t>
-      </w:r>
-      <w:proofErr w:type="gramEnd"/>
-      <w:r>
-        <w:rPr>
-          <w:rFonts w:cstheme="minorHAnsi"/>
-          <w:color w:val="333334"/>
-          <w:sz w:val="20"/>
-          <w:szCs w:val="20"/>
-        </w:rPr>
-        <w:t xml:space="preserve"> robotics. Many people connect the topic Artificial Intelligence mostly with robotics. This is very superficial because robotics is only one part of the big puzzle that is AI research. You could call it the “give AI a shell” part. Furthermore, some AI personalities take the view that embodiment is one fundamental factor for Artificial Intelligence. Independent from that view there is a lot of research and development concerning robotics.</w:t>
+        <w:t>The current state of research seems to be only a few steps away from it if you have a closer look at state of the art robotics. Many people connect the topic Artificial Intelligence mostly with robotics. This is very superficial because robotics is only one part of the big puzzle that is AI research. You could call it the “give AI a shell” part. Furthermore, some AI personalities take the view that embodiment is one fundamental factor for Artificial Intelligence. Independent from that view there is a lot of research and development concerning robotics.</w:t>
       </w:r>
     </w:p>
     <w:p>
@@ -1840,7 +1893,7 @@
     </w:p>
     <w:p>
       <w:pPr>
-        <w:ind w:firstLine="360"/>
+        <w:ind w:left="426"/>
         <w:rPr>
           <w:rFonts w:cstheme="minorHAnsi"/>
           <w:b/>
@@ -1955,12 +2008,10 @@
       </w:r>
       <w:r>
         <w:rPr>
-          <w:rFonts w:eastAsia="Times New Roman" w:cstheme="minorHAnsi"/>
-          <w:bCs/>
-          <w:iCs/>
-          <w:sz w:val="20"/>
-          <w:szCs w:val="20"/>
-          <w:lang w:eastAsia="en-AU"/>
+          <w:rFonts w:cstheme="minorHAnsi"/>
+          <w:color w:val="212529"/>
+          <w:sz w:val="20"/>
+          <w:szCs w:val="20"/>
         </w:rPr>
         <w:t>like</w:t>
       </w:r>
@@ -2147,6 +2198,17 @@
         <w:rPr>
           <w:rStyle w:val="Strong"/>
           <w:rFonts w:cstheme="minorHAnsi"/>
+          <w:b w:val="0"/>
+          <w:color w:val="212529"/>
+          <w:sz w:val="20"/>
+          <w:szCs w:val="20"/>
+        </w:rPr>
+        <w:t xml:space="preserve"> to perform complicated operations at a distance</w:t>
+      </w:r>
+      <w:r>
+        <w:rPr>
+          <w:rFonts w:cstheme="minorHAnsi"/>
+          <w:b/>
           <w:color w:val="212529"/>
           <w:sz w:val="20"/>
           <w:szCs w:val="20"/>
@@ -2155,22 +2217,12 @@
       </w:r>
       <w:r>
         <w:rPr>
-          <w:rStyle w:val="Strong"/>
-          <w:rFonts w:cstheme="minorHAnsi"/>
-          <w:color w:val="212529"/>
-          <w:sz w:val="20"/>
-          <w:szCs w:val="20"/>
-        </w:rPr>
-        <w:t>to perform complicated operations at a distance</w:t>
-      </w:r>
-      <w:r>
-        <w:rPr>
-          <w:rFonts w:cstheme="minorHAnsi"/>
-          <w:color w:val="212529"/>
-          <w:sz w:val="20"/>
-          <w:szCs w:val="20"/>
-        </w:rPr>
-        <w:t xml:space="preserve"> and to have specialized surgeons who were located thousands of kilometres from the hospital where the patient was. </w:t>
+          <w:rFonts w:cstheme="minorHAnsi"/>
+          <w:color w:val="212529"/>
+          <w:sz w:val="20"/>
+          <w:szCs w:val="20"/>
+        </w:rPr>
+        <w:t xml:space="preserve">and to have specialized surgeons who were located thousands of kilometres from the hospital where the patient was. </w:t>
       </w:r>
       <w:r>
         <w:rPr>
@@ -2220,7 +2272,17 @@
           <w:sz w:val="20"/>
           <w:szCs w:val="20"/>
         </w:rPr>
-        <w:t xml:space="preserve"> mainly use for elderly. However, for childcare facilities they uses </w:t>
+        <w:t xml:space="preserve"> mainly use for elderly. However, for childcare </w:t>
+      </w:r>
+      <w:r>
+        <w:rPr>
+          <w:rFonts w:cstheme="minorHAnsi"/>
+          <w:color w:val="212529"/>
+          <w:sz w:val="20"/>
+          <w:szCs w:val="20"/>
+        </w:rPr>
+        <w:lastRenderedPageBreak/>
+        <w:t xml:space="preserve">facilities they uses </w:t>
       </w:r>
       <w:hyperlink r:id="rId29" w:tgtFrame="_blank" w:history="1">
         <w:proofErr w:type="spellStart"/>
@@ -2321,17 +2383,33 @@
         </w:rPr>
         <w:t xml:space="preserve"> </w:t>
       </w:r>
-      <w:proofErr w:type="spellStart"/>
-      <w:r>
-        <w:rPr>
-          <w:rFonts w:cstheme="minorHAnsi"/>
-          <w:color w:val="212529"/>
-          <w:sz w:val="20"/>
-          <w:szCs w:val="20"/>
-        </w:rPr>
-        <w:t>vehivle</w:t>
-      </w:r>
-      <w:proofErr w:type="spellEnd"/>
+      <w:r>
+        <w:rPr>
+          <w:rFonts w:cstheme="minorHAnsi"/>
+          <w:color w:val="212529"/>
+          <w:sz w:val="20"/>
+          <w:szCs w:val="20"/>
+        </w:rPr>
+        <w:t>ve</w:t>
+      </w:r>
+      <w:r>
+        <w:rPr>
+          <w:rFonts w:cstheme="minorHAnsi"/>
+          <w:color w:val="212529"/>
+          <w:sz w:val="20"/>
+          <w:szCs w:val="20"/>
+        </w:rPr>
+        <w:t>hicl</w:t>
+      </w:r>
+      <w:r>
+        <w:rPr>
+          <w:rFonts w:cstheme="minorHAnsi"/>
+          <w:color w:val="212529"/>
+          <w:sz w:val="20"/>
+          <w:szCs w:val="20"/>
+        </w:rPr>
+        <w:t>e</w:t>
+      </w:r>
       <w:r>
         <w:rPr>
           <w:rFonts w:cstheme="minorHAnsi"/>
@@ -2579,37 +2657,7 @@
           <w:sz w:val="20"/>
           <w:szCs w:val="20"/>
         </w:rPr>
-        <w:t xml:space="preserve">There are more Robots that we are yet to see and yet are for replacing human activity to machine. This is not bad at all in terms if we say what it makes the better way. The future technology for Robots </w:t>
-      </w:r>
-      <w:proofErr w:type="gramStart"/>
-      <w:r>
-        <w:rPr>
-          <w:rFonts w:cstheme="minorHAnsi"/>
-          <w:color w:val="212529"/>
-          <w:sz w:val="20"/>
-          <w:szCs w:val="20"/>
-        </w:rPr>
-        <w:t>are</w:t>
-      </w:r>
-      <w:proofErr w:type="gramEnd"/>
-      <w:r>
-        <w:rPr>
-          <w:rFonts w:cstheme="minorHAnsi"/>
-          <w:color w:val="212529"/>
-          <w:sz w:val="20"/>
-          <w:szCs w:val="20"/>
-        </w:rPr>
-        <w:t xml:space="preserve"> intend </w:t>
-      </w:r>
-      <w:r>
-        <w:rPr>
-          <w:rFonts w:cstheme="minorHAnsi"/>
-          <w:color w:val="212529"/>
-          <w:sz w:val="20"/>
-          <w:szCs w:val="20"/>
-        </w:rPr>
-        <w:lastRenderedPageBreak/>
-        <w:t xml:space="preserve">to be involved with human interaction rather machine that works on its own just like a standalone machine that we see today. </w:t>
+        <w:t xml:space="preserve">There are more Robots that we are yet to see and yet are for replacing human activity to machine. This is not bad at all in terms if we say what it makes the better way. The future technology for Robots are intend to be involved with human interaction rather machine that works on its own just like a standalone machine that we see today. </w:t>
       </w:r>
     </w:p>
     <w:p>
@@ -3084,7 +3132,17 @@
           <w:sz w:val="20"/>
           <w:szCs w:val="20"/>
         </w:rPr>
-        <w:t xml:space="preserve"> really frightening that no more jobs left for humans in terms of the economy is falling down, but the article also mention that “</w:t>
+        <w:t xml:space="preserve"> really frightening that no more jobs left for humans in terms of the </w:t>
+      </w:r>
+      <w:r>
+        <w:rPr>
+          <w:rFonts w:cstheme="minorHAnsi"/>
+          <w:color w:val="333334"/>
+          <w:sz w:val="20"/>
+          <w:szCs w:val="20"/>
+        </w:rPr>
+        <w:lastRenderedPageBreak/>
+        <w:t>economy is falling down, but the article also mention that “</w:t>
       </w:r>
       <w:r>
         <w:rPr>
@@ -3148,7 +3206,6 @@
           <w:sz w:val="20"/>
           <w:szCs w:val="20"/>
         </w:rPr>
-        <w:lastRenderedPageBreak/>
         <w:tab/>
       </w:r>
       <w:r>
@@ -3216,27 +3273,7 @@
           <w:sz w:val="20"/>
           <w:szCs w:val="20"/>
         </w:rPr>
-        <w:t xml:space="preserve">Most business company now a day change this money thinking into workplace family attachment with loyalty balance mindset. Robots can be one of the </w:t>
-      </w:r>
-      <w:proofErr w:type="gramStart"/>
-      <w:r>
-        <w:rPr>
-          <w:rFonts w:cstheme="minorHAnsi"/>
-          <w:color w:val="333334"/>
-          <w:sz w:val="20"/>
-          <w:szCs w:val="20"/>
-        </w:rPr>
-        <w:t>way</w:t>
-      </w:r>
-      <w:proofErr w:type="gramEnd"/>
-      <w:r>
-        <w:rPr>
-          <w:rFonts w:cstheme="minorHAnsi"/>
-          <w:color w:val="333334"/>
-          <w:sz w:val="20"/>
-          <w:szCs w:val="20"/>
-        </w:rPr>
-        <w:t xml:space="preserve"> to get the changes we need. If the Robots can produce products with minimal cost then more is plenty than empty. Shortages will be unknown as everything can be provided and plenty of people will afford it. </w:t>
+        <w:t xml:space="preserve">Most business company now a day change this money thinking into workplace family attachment with loyalty balance mindset. Robots can be one of the way to get the changes we need. If the Robots can produce products with minimal cost then more is plenty than empty. Shortages will be unknown as everything can be provided and plenty of people will afford it. </w:t>
       </w:r>
     </w:p>
     <w:p>
@@ -3273,36 +3310,6 @@
           <w:szCs w:val="20"/>
         </w:rPr>
       </w:pPr>
-    </w:p>
-    <w:p>
-      <w:pPr>
-        <w:rPr>
-          <w:rFonts w:cstheme="minorHAnsi"/>
-          <w:color w:val="333334"/>
-          <w:sz w:val="20"/>
-          <w:szCs w:val="20"/>
-        </w:rPr>
-      </w:pPr>
-    </w:p>
-    <w:p>
-      <w:pPr>
-        <w:rPr>
-          <w:rFonts w:cstheme="minorHAnsi"/>
-          <w:color w:val="333334"/>
-          <w:sz w:val="20"/>
-          <w:szCs w:val="20"/>
-        </w:rPr>
-      </w:pPr>
-    </w:p>
-    <w:p>
-      <w:pPr>
-        <w:rPr>
-          <w:rFonts w:cstheme="minorHAnsi"/>
-          <w:color w:val="333334"/>
-          <w:sz w:val="20"/>
-          <w:szCs w:val="20"/>
-        </w:rPr>
-      </w:pPr>
       <w:r>
         <w:rPr>
           <w:rFonts w:cstheme="minorHAnsi"/>
@@ -3394,7 +3401,61 @@
           <w:sz w:val="20"/>
           <w:szCs w:val="20"/>
         </w:rPr>
-        <w:t xml:space="preserve">Robot should always be designed into a unified method and not just to be general use for everything. If ever the Robotics Technology reach the same level of iRobot that has Artificial Intelligence such Humanoid Robo become like a human then there might be to concern or become a relief to us. However, a companion with a loving and caring Robot in your household is not a bad idea at all. When an elderly needs a personal assistance like nurse such a loving smart Robot can really be helpful in anyway, or a Robot teacher that will able to teach kids or even adults with precise knowledge is really beneficial for our advancement as for our advantage. Just to think of how much we spend in some unnecessary things and we do forget the most important things in life, and if then Robots can be able to do the unnecessary things for you, so as you can concentrate for the most important things in your life. Life balance will be then just as common to everyone, stress level is reduced as seems none at all. Life runs as it seems a flow of cloud instead a flow like a river. </w:t>
+        <w:t xml:space="preserve">Robot should always be designed into a unified method and not just to be general use for everything. If ever the Robotics Technology reach the same level of iRobot that has Artificial Intelligence such Humanoid Robo become like a human then </w:t>
+      </w:r>
+      <w:r>
+        <w:rPr>
+          <w:rFonts w:cstheme="minorHAnsi"/>
+          <w:color w:val="333334"/>
+          <w:sz w:val="20"/>
+          <w:szCs w:val="20"/>
+        </w:rPr>
+        <w:t xml:space="preserve">either </w:t>
+      </w:r>
+      <w:r>
+        <w:rPr>
+          <w:rFonts w:cstheme="minorHAnsi"/>
+          <w:color w:val="333334"/>
+          <w:sz w:val="20"/>
+          <w:szCs w:val="20"/>
+        </w:rPr>
+        <w:t>there might be to concern or become a relief to us. However, a companion with a loving and caring Robot in your household is not a bad idea at all. When an elderly needs a personal assistance like nurse such a loving smart Robot can really be helpful in anyway</w:t>
+      </w:r>
+      <w:r>
+        <w:rPr>
+          <w:rFonts w:cstheme="minorHAnsi"/>
+          <w:color w:val="333334"/>
+          <w:sz w:val="20"/>
+          <w:szCs w:val="20"/>
+        </w:rPr>
+        <w:t>s</w:t>
+      </w:r>
+      <w:r>
+        <w:rPr>
+          <w:rFonts w:cstheme="minorHAnsi"/>
+          <w:color w:val="333334"/>
+          <w:sz w:val="20"/>
+          <w:szCs w:val="20"/>
+        </w:rPr>
+        <w:t>, or a Robot teacher that will able to teach kids or even adults with precise knowledge is really beneficial for our advancement as for our advantage. Just to think of how much we spend in some unnecessary things and we do forget the most important things in life, and if then Robots can be able to do the unnecessary things for you, so as you can concentrate for the most important things in your life. Life balance will be then just as common to everyone, stress level is reduced as seems none at all. Life runs as it seems a flow of cloud</w:t>
+      </w:r>
+      <w:r>
+        <w:rPr>
+          <w:rFonts w:cstheme="minorHAnsi"/>
+          <w:color w:val="333334"/>
+          <w:sz w:val="20"/>
+          <w:szCs w:val="20"/>
+        </w:rPr>
+        <w:t>s</w:t>
+      </w:r>
+      <w:r>
+        <w:rPr>
+          <w:rFonts w:cstheme="minorHAnsi"/>
+          <w:color w:val="333334"/>
+          <w:sz w:val="20"/>
+          <w:szCs w:val="20"/>
+        </w:rPr>
+        <w:t xml:space="preserve"> instead a flow like a river. </w:t>
       </w:r>
     </w:p>
     <w:p>
@@ -3415,40 +3476,47 @@
           <w:sz w:val="20"/>
           <w:szCs w:val="20"/>
         </w:rPr>
-        <w:t xml:space="preserve">The dream came into reality with work balance is undoubtedly. Robot is not just seemingly like a toy rather it is a companion that makes things better for you. Self-Driving cars is the example is one of the </w:t>
-      </w:r>
-      <w:proofErr w:type="gramStart"/>
-      <w:r>
-        <w:rPr>
-          <w:rFonts w:cstheme="minorHAnsi"/>
-          <w:color w:val="333334"/>
-          <w:sz w:val="20"/>
-          <w:szCs w:val="20"/>
-        </w:rPr>
-        <w:t>innovation</w:t>
-      </w:r>
-      <w:proofErr w:type="gramEnd"/>
-      <w:r>
-        <w:rPr>
-          <w:rFonts w:cstheme="minorHAnsi"/>
-          <w:color w:val="333334"/>
-          <w:sz w:val="20"/>
-          <w:szCs w:val="20"/>
-        </w:rPr>
-        <w:t xml:space="preserve"> of technology in the field of Robotics which when reached the full potential and maturity of the technology it will really benefits human improving our transportation into secure and life saving device. Travelling can just become a door to enter into new room.</w:t>
-      </w:r>
-    </w:p>
-    <w:p>
-      <w:pPr>
-        <w:jc w:val="center"/>
-      </w:pPr>
-    </w:p>
-    <w:p>
-      <w:pPr>
-        <w:jc w:val="center"/>
-      </w:pPr>
+        <w:t xml:space="preserve">The dream came into reality with work balance is undoubtedly. Robot is not just seemingly like a toy rather it is a companion that makes things better for you. Self-Driving cars is the example one </w:t>
+      </w:r>
+      <w:r>
+        <w:rPr>
+          <w:rFonts w:cstheme="minorHAnsi"/>
+          <w:color w:val="333334"/>
+          <w:sz w:val="20"/>
+          <w:szCs w:val="20"/>
+        </w:rPr>
+        <w:t xml:space="preserve">among </w:t>
+      </w:r>
+      <w:r>
+        <w:rPr>
+          <w:rFonts w:cstheme="minorHAnsi"/>
+          <w:color w:val="333334"/>
+          <w:sz w:val="20"/>
+          <w:szCs w:val="20"/>
+        </w:rPr>
+        <w:t xml:space="preserve">of the innovation of technology in the field of Robotics which when reached the full </w:t>
+      </w:r>
       <w:bookmarkStart w:id="0" w:name="_GoBack"/>
       <w:bookmarkEnd w:id="0"/>
+      <w:r>
+        <w:rPr>
+          <w:rFonts w:cstheme="minorHAnsi"/>
+          <w:color w:val="333334"/>
+          <w:sz w:val="20"/>
+          <w:szCs w:val="20"/>
+        </w:rPr>
+        <w:t>maturity of the technology it will really benefits human improving our transportation into secure and life saving device. Travelling can just become a door to enter into new room.</w:t>
+      </w:r>
+    </w:p>
+    <w:p>
+      <w:pPr>
+        <w:jc w:val="center"/>
+      </w:pPr>
+    </w:p>
+    <w:p>
+      <w:pPr>
+        <w:jc w:val="center"/>
+      </w:pPr>
     </w:p>
     <w:p>
       <w:pPr>
@@ -3603,7 +3671,7 @@
       </w:pPr>
     </w:pPrDefault>
   </w:docDefaults>
-  <w:latentStyles w:defLockedState="0" w:defUIPriority="99" w:defSemiHidden="0" w:defUnhideWhenUsed="0" w:defQFormat="0" w:count="376">
+  <w:latentStyles w:defLockedState="0" w:defUIPriority="99" w:defSemiHidden="0" w:defUnhideWhenUsed="0" w:defQFormat="0" w:count="375">
     <w:lsdException w:name="Normal" w:uiPriority="0" w:qFormat="1"/>
     <w:lsdException w:name="heading 1" w:uiPriority="9" w:qFormat="1"/>
     <w:lsdException w:name="heading 2" w:semiHidden="1" w:uiPriority="9" w:unhideWhenUsed="1" w:qFormat="1"/>
@@ -3709,6 +3777,7 @@
     <w:lsdException w:name="HTML Sample" w:semiHidden="1" w:unhideWhenUsed="1"/>
     <w:lsdException w:name="HTML Typewriter" w:semiHidden="1" w:unhideWhenUsed="1"/>
     <w:lsdException w:name="HTML Variable" w:semiHidden="1" w:unhideWhenUsed="1"/>
+    <w:lsdException w:name="Normal Table" w:semiHidden="1" w:unhideWhenUsed="1"/>
     <w:lsdException w:name="annotation subject" w:semiHidden="1" w:unhideWhenUsed="1"/>
     <w:lsdException w:name="No List" w:semiHidden="1" w:unhideWhenUsed="1"/>
     <w:lsdException w:name="Outline List 1" w:semiHidden="1" w:unhideWhenUsed="1"/>
@@ -3755,8 +3824,10 @@
     <w:lsdException w:name="Table Subtle 2" w:semiHidden="1" w:unhideWhenUsed="1"/>
     <w:lsdException w:name="Table Web 1" w:semiHidden="1" w:unhideWhenUsed="1"/>
     <w:lsdException w:name="Table Web 2" w:semiHidden="1" w:unhideWhenUsed="1"/>
+    <w:lsdException w:name="Table Web 3" w:semiHidden="1" w:unhideWhenUsed="1"/>
     <w:lsdException w:name="Balloon Text" w:semiHidden="1" w:unhideWhenUsed="1"/>
     <w:lsdException w:name="Table Grid" w:uiPriority="39"/>
+    <w:lsdException w:name="Table Theme" w:semiHidden="1" w:unhideWhenUsed="1"/>
     <w:lsdException w:name="Placeholder Text" w:semiHidden="1"/>
     <w:lsdException w:name="No Spacing" w:uiPriority="1" w:qFormat="1"/>
     <w:lsdException w:name="Light Shading" w:uiPriority="60"/>
@@ -3976,7 +4047,6 @@
     <w:lsdException w:name="Smart Hyperlink" w:semiHidden="1" w:unhideWhenUsed="1"/>
     <w:lsdException w:name="Hashtag" w:semiHidden="1" w:unhideWhenUsed="1"/>
     <w:lsdException w:name="Unresolved Mention" w:semiHidden="1" w:unhideWhenUsed="1"/>
-    <w:lsdException w:name="Smart Link" w:semiHidden="1" w:unhideWhenUsed="1"/>
   </w:latentStyles>
   <w:style w:type="paragraph" w:default="1" w:styleId="Normal">
     <w:name w:val="Normal"/>

</xml_diff>